<commit_message>
correction dans l'énoncé des exercices
</commit_message>
<xml_diff>
--- a/2.docs/Exercices.docx
+++ b/2.docs/Exercices.docx
@@ -12,7 +12,14 @@
         <w:rPr>
           <w:lang w:val="fr-FR"/>
         </w:rPr>
-        <w:t>Exercices de la formation sur A</w:t>
+        <w:t xml:space="preserve">Exercices de la formation sur </w:t>
+      </w:r>
+      <w:proofErr w:type="spellStart"/>
+      <w:r>
+        <w:rPr>
+          <w:lang w:val="fr-FR"/>
+        </w:rPr>
+        <w:t>A</w:t>
       </w:r>
       <w:r>
         <w:rPr>
@@ -20,6 +27,7 @@
         </w:rPr>
         <w:t>ngular</w:t>
       </w:r>
+      <w:proofErr w:type="spellEnd"/>
     </w:p>
     <w:p>
       <w:pPr>
@@ -205,18 +213,36 @@
           <w:lang w:val="fr-FR"/>
         </w:rPr>
       </w:pPr>
-      <w:r>
-        <w:rPr>
-          <w:lang w:val="fr-FR"/>
-        </w:rPr>
-        <w:t xml:space="preserve">success message component: qui reçoit un message </w:t>
-      </w:r>
-      <w:r>
-        <w:rPr>
-          <w:lang w:val="fr-FR"/>
-        </w:rPr>
-        <w:t>en input et l'affiche dans une alarte</w:t>
-      </w:r>
+      <w:proofErr w:type="spellStart"/>
+      <w:proofErr w:type="gramStart"/>
+      <w:r>
+        <w:rPr>
+          <w:lang w:val="fr-FR"/>
+        </w:rPr>
+        <w:t>success</w:t>
+      </w:r>
+      <w:proofErr w:type="spellEnd"/>
+      <w:proofErr w:type="gramEnd"/>
+      <w:r>
+        <w:rPr>
+          <w:lang w:val="fr-FR"/>
+        </w:rPr>
+        <w:t xml:space="preserve"> message component: qui reçoit un message </w:t>
+      </w:r>
+      <w:r>
+        <w:rPr>
+          <w:lang w:val="fr-FR"/>
+        </w:rPr>
+        <w:t xml:space="preserve">en input et l'affiche dans une </w:t>
+      </w:r>
+      <w:proofErr w:type="spellStart"/>
+      <w:r>
+        <w:rPr>
+          <w:lang w:val="fr-FR"/>
+        </w:rPr>
+        <w:t>alarte</w:t>
+      </w:r>
+      <w:proofErr w:type="spellEnd"/>
     </w:p>
     <w:p>
       <w:pPr>
@@ -229,11 +255,19 @@
           <w:lang w:val="fr-FR"/>
         </w:rPr>
       </w:pPr>
-      <w:r>
-        <w:rPr>
-          <w:lang w:val="fr-FR"/>
-        </w:rPr>
-        <w:t>de même créer un danger message component</w:t>
+      <w:proofErr w:type="gramStart"/>
+      <w:r>
+        <w:rPr>
+          <w:lang w:val="fr-FR"/>
+        </w:rPr>
+        <w:t>de</w:t>
+      </w:r>
+      <w:proofErr w:type="gramEnd"/>
+      <w:r>
+        <w:rPr>
+          <w:lang w:val="fr-FR"/>
+        </w:rPr>
+        <w:t xml:space="preserve"> même créer un danger message component</w:t>
       </w:r>
     </w:p>
     <w:p>
@@ -299,11 +333,21 @@
           <w:lang w:val="fr-FR"/>
         </w:rPr>
       </w:pPr>
-      <w:r>
-        <w:rPr>
-          <w:lang w:val="fr-FR"/>
-        </w:rPr>
-        <w:t>navbar component</w:t>
+      <w:proofErr w:type="spellStart"/>
+      <w:proofErr w:type="gramStart"/>
+      <w:r>
+        <w:rPr>
+          <w:lang w:val="fr-FR"/>
+        </w:rPr>
+        <w:t>navbar</w:t>
+      </w:r>
+      <w:proofErr w:type="spellEnd"/>
+      <w:proofErr w:type="gramEnd"/>
+      <w:r>
+        <w:rPr>
+          <w:lang w:val="fr-FR"/>
+        </w:rPr>
+        <w:t xml:space="preserve"> component</w:t>
       </w:r>
       <w:r>
         <w:rPr>
@@ -323,11 +367,21 @@
           <w:lang w:val="fr-FR"/>
         </w:rPr>
       </w:pPr>
-      <w:r>
-        <w:rPr>
-          <w:lang w:val="fr-FR"/>
-        </w:rPr>
-        <w:t>sideBar component</w:t>
+      <w:proofErr w:type="spellStart"/>
+      <w:proofErr w:type="gramStart"/>
+      <w:r>
+        <w:rPr>
+          <w:lang w:val="fr-FR"/>
+        </w:rPr>
+        <w:t>sideBar</w:t>
+      </w:r>
+      <w:proofErr w:type="spellEnd"/>
+      <w:proofErr w:type="gramEnd"/>
+      <w:r>
+        <w:rPr>
+          <w:lang w:val="fr-FR"/>
+        </w:rPr>
+        <w:t xml:space="preserve"> component</w:t>
       </w:r>
       <w:r>
         <w:rPr>
@@ -353,11 +407,33 @@
           <w:lang w:val="fr-FR"/>
         </w:rPr>
       </w:pPr>
-      <w:r>
-        <w:rPr>
-          <w:lang w:val="fr-FR"/>
-        </w:rPr>
-        <w:t>et router outlet qui héberge les sous route</w:t>
+      <w:proofErr w:type="gramStart"/>
+      <w:r>
+        <w:rPr>
+          <w:lang w:val="fr-FR"/>
+        </w:rPr>
+        <w:t>et</w:t>
+      </w:r>
+      <w:proofErr w:type="gramEnd"/>
+      <w:r>
+        <w:rPr>
+          <w:lang w:val="fr-FR"/>
+        </w:rPr>
+        <w:t xml:space="preserve"> router </w:t>
+      </w:r>
+      <w:proofErr w:type="spellStart"/>
+      <w:r>
+        <w:rPr>
+          <w:lang w:val="fr-FR"/>
+        </w:rPr>
+        <w:t>outlet</w:t>
+      </w:r>
+      <w:proofErr w:type="spellEnd"/>
+      <w:r>
+        <w:rPr>
+          <w:lang w:val="fr-FR"/>
+        </w:rPr>
+        <w:t xml:space="preserve"> qui héberge les sous route</w:t>
       </w:r>
       <w:r>
         <w:rPr>
@@ -396,7 +472,144 @@
         <w:rPr>
           <w:lang w:val="fr-FR"/>
         </w:rPr>
-        <w:t>Exercice 4</w:t>
+        <w:t xml:space="preserve">Exercice </w:t>
+      </w:r>
+      <w:r>
+        <w:rPr>
+          <w:lang w:val="fr-FR"/>
+        </w:rPr>
+        <w:t>4</w:t>
+      </w:r>
+    </w:p>
+    <w:p>
+      <w:pPr>
+        <w:rPr>
+          <w:lang w:val="fr-FR"/>
+        </w:rPr>
+      </w:pPr>
+      <w:r>
+        <w:rPr>
+          <w:lang w:val="fr-FR"/>
+        </w:rPr>
+        <w:t xml:space="preserve">Mettre des données dans le </w:t>
+      </w:r>
+      <w:r>
+        <w:rPr>
+          <w:lang w:val="fr-FR"/>
+        </w:rPr>
+        <w:t>service data</w:t>
+      </w:r>
+      <w:r>
+        <w:rPr>
+          <w:lang w:val="fr-FR"/>
+        </w:rPr>
+        <w:t xml:space="preserve"> à l'initialisation de l'application</w:t>
+      </w:r>
+    </w:p>
+    <w:p>
+      <w:pPr>
+        <w:pStyle w:val="ListParagraph"/>
+        <w:numPr>
+          <w:ilvl w:val="0"/>
+          <w:numId w:val="4"/>
+        </w:numPr>
+        <w:rPr>
+          <w:lang w:val="fr-FR"/>
+        </w:rPr>
+      </w:pPr>
+      <w:proofErr w:type="gramStart"/>
+      <w:r>
+        <w:rPr>
+          <w:lang w:val="fr-FR"/>
+        </w:rPr>
+        <w:t>mettre</w:t>
+      </w:r>
+      <w:proofErr w:type="gramEnd"/>
+      <w:r>
+        <w:rPr>
+          <w:lang w:val="fr-FR"/>
+        </w:rPr>
+        <w:t xml:space="preserve"> des utilisateurs (login et mot de passe) dans le </w:t>
+      </w:r>
+      <w:r>
+        <w:rPr>
+          <w:lang w:val="fr-FR"/>
+        </w:rPr>
+        <w:t>service data</w:t>
+      </w:r>
+    </w:p>
+    <w:p>
+      <w:pPr>
+        <w:pStyle w:val="ListParagraph"/>
+        <w:numPr>
+          <w:ilvl w:val="0"/>
+          <w:numId w:val="4"/>
+        </w:numPr>
+        <w:rPr>
+          <w:lang w:val="fr-FR"/>
+        </w:rPr>
+      </w:pPr>
+      <w:proofErr w:type="gramStart"/>
+      <w:r>
+        <w:rPr>
+          <w:lang w:val="fr-FR"/>
+        </w:rPr>
+        <w:t>isoler</w:t>
+      </w:r>
+      <w:proofErr w:type="gramEnd"/>
+      <w:r>
+        <w:rPr>
+          <w:lang w:val="fr-FR"/>
+        </w:rPr>
+        <w:t xml:space="preserve"> les données dans un fichier </w:t>
+      </w:r>
+      <w:proofErr w:type="spellStart"/>
+      <w:r>
+        <w:rPr>
+          <w:lang w:val="fr-FR"/>
+        </w:rPr>
+        <w:t>json</w:t>
+      </w:r>
+      <w:proofErr w:type="spellEnd"/>
+      <w:r>
+        <w:rPr>
+          <w:lang w:val="fr-FR"/>
+        </w:rPr>
+        <w:t xml:space="preserve"> (</w:t>
+      </w:r>
+      <w:proofErr w:type="spellStart"/>
+      <w:r>
+        <w:rPr>
+          <w:lang w:val="fr-FR"/>
+        </w:rPr>
+        <w:t>db.json</w:t>
+      </w:r>
+      <w:proofErr w:type="spellEnd"/>
+      <w:r>
+        <w:rPr>
+          <w:lang w:val="fr-FR"/>
+        </w:rPr>
+        <w:t>)</w:t>
+      </w:r>
+      <w:r>
+        <w:rPr>
+          <w:lang w:val="fr-FR"/>
+        </w:rPr>
+        <w:t>, lire le fichier et mettre son contenu dans le data service au démarrage de l'application</w:t>
+      </w:r>
+    </w:p>
+    <w:p>
+      <w:pPr>
+        <w:pStyle w:val="Heading1"/>
+        <w:rPr>
+          <w:lang w:val="fr-FR"/>
+        </w:rPr>
+      </w:pPr>
+      <w:r>
+        <w:rPr>
+          <w:lang w:val="fr-FR"/>
+        </w:rPr>
+        <w:t>Exercice 5</w:t>
       </w:r>
     </w:p>
     <w:p>
@@ -439,20 +652,33 @@
         <w:rPr>
           <w:lang w:val="fr-FR"/>
         </w:rPr>
-        <w:t>Utiliser session storage avec rxjs (behaviour subject) pour garder les données après le chargement de la page</w:t>
-      </w:r>
-    </w:p>
-    <w:p>
-      <w:pPr>
-        <w:rPr>
-          <w:lang w:val="fr-FR"/>
-        </w:rPr>
-      </w:pPr>
-      <w:r>
-        <w:rPr>
-          <w:lang w:val="fr-FR"/>
-        </w:rPr>
-        <w:tab/>
+        <w:t xml:space="preserve">Utiliser session </w:t>
+      </w:r>
+      <w:proofErr w:type="spellStart"/>
+      <w:r>
+        <w:rPr>
+          <w:lang w:val="fr-FR"/>
+        </w:rPr>
+        <w:t>storage</w:t>
+      </w:r>
+      <w:proofErr w:type="spellEnd"/>
+      <w:r>
+        <w:rPr>
+          <w:lang w:val="fr-FR"/>
+        </w:rPr>
+        <w:t xml:space="preserve"> les données</w:t>
+      </w:r>
+      <w:r>
+        <w:rPr>
+          <w:lang w:val="fr-FR"/>
+        </w:rPr>
+        <w:t xml:space="preserve"> de l’utilisateur connecté</w:t>
+      </w:r>
+      <w:r>
+        <w:rPr>
+          <w:lang w:val="fr-FR"/>
+        </w:rPr>
+        <w:t xml:space="preserve"> après le chargement de la page</w:t>
       </w:r>
     </w:p>
     <w:p>
@@ -466,33 +692,43 @@
         <w:rPr>
           <w:lang w:val="fr-FR"/>
         </w:rPr>
-        <w:t>Exercice 5</w:t>
-      </w:r>
-    </w:p>
-    <w:p>
-      <w:pPr>
-        <w:rPr>
-          <w:lang w:val="fr-FR"/>
-        </w:rPr>
-      </w:pPr>
-      <w:r>
-        <w:rPr>
-          <w:lang w:val="fr-FR"/>
-        </w:rPr>
-        <w:t xml:space="preserve">Mettre des données dans le </w:t>
-      </w:r>
-      <w:r>
-        <w:rPr>
-          <w:lang w:val="fr-FR"/>
-        </w:rPr>
-        <w:t>service data</w:t>
-      </w:r>
-      <w:r>
-        <w:rPr>
-          <w:lang w:val="fr-FR"/>
-        </w:rPr>
-        <w:t xml:space="preserve"> à l'initialisation de l'application</w:t>
-      </w:r>
+        <w:t>Exercice 6</w:t>
+      </w:r>
+    </w:p>
+    <w:p>
+      <w:pPr>
+        <w:pStyle w:val="ListParagraph"/>
+        <w:ind w:left="0"/>
+        <w:rPr>
+          <w:lang w:val="fr-FR"/>
+        </w:rPr>
+      </w:pPr>
+      <w:r>
+        <w:rPr>
+          <w:lang w:val="fr-FR"/>
+        </w:rPr>
+        <w:t>A</w:t>
+      </w:r>
+      <w:r>
+        <w:rPr>
+          <w:lang w:val="fr-FR"/>
+        </w:rPr>
+        <w:t>uthentification : utiliser le</w:t>
+      </w:r>
+      <w:r>
+        <w:rPr>
+          <w:lang w:val="fr-FR"/>
+        </w:rPr>
+        <w:t xml:space="preserve">s données qui sont dans le fichier </w:t>
+      </w:r>
+      <w:proofErr w:type="spellStart"/>
+      <w:r>
+        <w:rPr>
+          <w:lang w:val="fr-FR"/>
+        </w:rPr>
+        <w:t>json</w:t>
+      </w:r>
+      <w:proofErr w:type="spellEnd"/>
     </w:p>
     <w:p>
       <w:pPr>
@@ -505,17 +741,62 @@
           <w:lang w:val="fr-FR"/>
         </w:rPr>
       </w:pPr>
-      <w:r>
-        <w:rPr>
-          <w:lang w:val="fr-FR"/>
-        </w:rPr>
-        <w:t xml:space="preserve">mettre des utilisateurs (login et mot de passe) dans le </w:t>
-      </w:r>
-      <w:r>
-        <w:rPr>
-          <w:lang w:val="fr-FR"/>
-        </w:rPr>
-        <w:t>service data</w:t>
+      <w:proofErr w:type="gramStart"/>
+      <w:r>
+        <w:rPr>
+          <w:lang w:val="fr-FR"/>
+        </w:rPr>
+        <w:lastRenderedPageBreak/>
+        <w:t>créer</w:t>
+      </w:r>
+      <w:proofErr w:type="gramEnd"/>
+      <w:r>
+        <w:rPr>
+          <w:lang w:val="fr-FR"/>
+        </w:rPr>
+        <w:t xml:space="preserve"> </w:t>
+      </w:r>
+      <w:proofErr w:type="spellStart"/>
+      <w:r>
+        <w:rPr>
+          <w:lang w:val="fr-FR"/>
+        </w:rPr>
+        <w:t>auth</w:t>
+      </w:r>
+      <w:proofErr w:type="spellEnd"/>
+      <w:r>
+        <w:rPr>
+          <w:lang w:val="fr-FR"/>
+        </w:rPr>
+        <w:t xml:space="preserve"> service avec 2 méthodes </w:t>
+      </w:r>
+      <w:proofErr w:type="spellStart"/>
+      <w:r>
+        <w:rPr>
+          <w:lang w:val="fr-FR"/>
+        </w:rPr>
+        <w:t>logIn</w:t>
+      </w:r>
+      <w:proofErr w:type="spellEnd"/>
+      <w:r>
+        <w:rPr>
+          <w:lang w:val="fr-FR"/>
+        </w:rPr>
+        <w:t xml:space="preserve">(user) et </w:t>
+      </w:r>
+      <w:proofErr w:type="spellStart"/>
+      <w:r>
+        <w:rPr>
+          <w:lang w:val="fr-FR"/>
+        </w:rPr>
+        <w:t>logOut</w:t>
+      </w:r>
+      <w:proofErr w:type="spellEnd"/>
+      <w:r>
+        <w:rPr>
+          <w:lang w:val="fr-FR"/>
+        </w:rPr>
+        <w:t>()</w:t>
       </w:r>
     </w:p>
     <w:p>
@@ -529,107 +810,19 @@
           <w:lang w:val="fr-FR"/>
         </w:rPr>
       </w:pPr>
-      <w:r>
-        <w:rPr>
-          <w:lang w:val="fr-FR"/>
-        </w:rPr>
-        <w:t>isoler les données d</w:t>
-      </w:r>
-      <w:r>
-        <w:rPr>
-          <w:lang w:val="fr-FR"/>
-        </w:rPr>
-        <w:t>ans un</w:t>
-      </w:r>
-      <w:r>
-        <w:rPr>
-          <w:lang w:val="fr-FR"/>
-        </w:rPr>
-        <w:t xml:space="preserve"> fichier json</w:t>
-      </w:r>
-      <w:r>
-        <w:rPr>
-          <w:lang w:val="fr-FR"/>
-        </w:rPr>
-        <w:t xml:space="preserve"> (</w:t>
-      </w:r>
-      <w:r>
-        <w:rPr>
-          <w:lang w:val="fr-FR"/>
-        </w:rPr>
-        <w:t>db.json</w:t>
-      </w:r>
-      <w:r>
-        <w:rPr>
-          <w:lang w:val="fr-FR"/>
-        </w:rPr>
-        <w:t>)</w:t>
-      </w:r>
-      <w:r>
-        <w:rPr>
-          <w:lang w:val="fr-FR"/>
-        </w:rPr>
-        <w:t xml:space="preserve">, lire le fichier et mettre son contenu dans le </w:t>
-      </w:r>
-      <w:r>
-        <w:rPr>
-          <w:lang w:val="fr-FR"/>
-        </w:rPr>
-        <w:t>data service</w:t>
-      </w:r>
-      <w:r>
-        <w:rPr>
-          <w:lang w:val="fr-FR"/>
-        </w:rPr>
-        <w:t xml:space="preserve"> au démarrage de l'application</w:t>
-      </w:r>
-      <w:r>
-        <w:rPr>
-          <w:lang w:val="fr-FR"/>
-        </w:rPr>
-        <w:tab/>
-      </w:r>
-    </w:p>
-    <w:p>
-      <w:pPr>
-        <w:pStyle w:val="Heading1"/>
-        <w:rPr>
-          <w:lang w:val="fr-FR"/>
-        </w:rPr>
-      </w:pPr>
-      <w:r>
-        <w:rPr>
-          <w:lang w:val="fr-FR"/>
-        </w:rPr>
-        <w:lastRenderedPageBreak/>
-        <w:t>Exercice 6</w:t>
-      </w:r>
-    </w:p>
-    <w:p>
-      <w:pPr>
-        <w:pStyle w:val="ListParagraph"/>
-        <w:ind w:left="0"/>
-        <w:rPr>
-          <w:lang w:val="fr-FR"/>
-        </w:rPr>
-      </w:pPr>
-      <w:r>
-        <w:rPr>
-          <w:lang w:val="fr-FR"/>
-        </w:rPr>
-        <w:t>A</w:t>
-      </w:r>
-      <w:r>
-        <w:rPr>
-          <w:lang w:val="fr-FR"/>
-        </w:rPr>
-        <w:t>uthentification : utiliser le</w:t>
-      </w:r>
-      <w:r>
-        <w:rPr>
-          <w:lang w:val="fr-FR"/>
-        </w:rPr>
-        <w:t>s données qui sont dans le fichier json</w:t>
+      <w:proofErr w:type="gramStart"/>
+      <w:r>
+        <w:rPr>
+          <w:lang w:val="fr-FR"/>
+        </w:rPr>
+        <w:t>utiliser</w:t>
+      </w:r>
+      <w:proofErr w:type="gramEnd"/>
+      <w:r>
+        <w:rPr>
+          <w:lang w:val="fr-FR"/>
+        </w:rPr>
+        <w:t xml:space="preserve"> ce service lors de l'authentification et lorsqu'on se déconnecte</w:t>
       </w:r>
     </w:p>
     <w:p>
@@ -643,11 +836,166 @@
           <w:lang w:val="fr-FR"/>
         </w:rPr>
       </w:pPr>
-      <w:r>
-        <w:rPr>
-          <w:lang w:val="fr-FR"/>
-        </w:rPr>
-        <w:t>créer auth service avec 2 méthodes logIn(user) et logOut()</w:t>
+      <w:proofErr w:type="gramStart"/>
+      <w:r>
+        <w:rPr>
+          <w:lang w:val="fr-FR"/>
+        </w:rPr>
+        <w:t>si</w:t>
+      </w:r>
+      <w:proofErr w:type="gramEnd"/>
+      <w:r>
+        <w:rPr>
+          <w:lang w:val="fr-FR"/>
+        </w:rPr>
+        <w:t xml:space="preserve"> l'utilisateur n'est pas présent dans l</w:t>
+      </w:r>
+      <w:r>
+        <w:rPr>
+          <w:lang w:val="fr-FR"/>
+        </w:rPr>
+        <w:t>a base (</w:t>
+      </w:r>
+      <w:proofErr w:type="spellStart"/>
+      <w:r>
+        <w:rPr>
+          <w:lang w:val="fr-FR"/>
+        </w:rPr>
+        <w:t>db.json</w:t>
+      </w:r>
+      <w:proofErr w:type="spellEnd"/>
+      <w:r>
+        <w:rPr>
+          <w:lang w:val="fr-FR"/>
+        </w:rPr>
+        <w:t xml:space="preserve">) </w:t>
+      </w:r>
+      <w:r>
+        <w:rPr>
+          <w:lang w:val="fr-FR"/>
+        </w:rPr>
+        <w:t>afficher un message d'erreur et rester dans la page login sinon routage vers le home et enregistrer l'utilisateur courant (l'utilisateur avec lequel on est connecté)</w:t>
+      </w:r>
+    </w:p>
+    <w:p>
+      <w:pPr>
+        <w:rPr>
+          <w:lang w:val="fr-FR"/>
+        </w:rPr>
+      </w:pPr>
+      <w:r>
+        <w:rPr>
+          <w:lang w:val="fr-FR"/>
+        </w:rPr>
+        <w:tab/>
+      </w:r>
+    </w:p>
+    <w:p>
+      <w:pPr>
+        <w:pStyle w:val="Heading1"/>
+        <w:rPr>
+          <w:lang w:val="fr-FR"/>
+        </w:rPr>
+      </w:pPr>
+      <w:r>
+        <w:rPr>
+          <w:lang w:val="fr-FR"/>
+        </w:rPr>
+        <w:t>Exercice 7</w:t>
+      </w:r>
+    </w:p>
+    <w:p>
+      <w:pPr>
+        <w:rPr>
+          <w:lang w:val="fr-FR"/>
+        </w:rPr>
+      </w:pPr>
+      <w:r>
+        <w:rPr>
+          <w:lang w:val="fr-FR"/>
+        </w:rPr>
+        <w:t xml:space="preserve">Ajouter un </w:t>
+      </w:r>
+      <w:proofErr w:type="spellStart"/>
+      <w:r>
+        <w:rPr>
+          <w:lang w:val="fr-FR"/>
+        </w:rPr>
+        <w:t>guard</w:t>
+      </w:r>
+      <w:proofErr w:type="spellEnd"/>
+      <w:r>
+        <w:rPr>
+          <w:lang w:val="fr-FR"/>
+        </w:rPr>
+        <w:t xml:space="preserve"> sur la route home</w:t>
+      </w:r>
+    </w:p>
+    <w:p>
+      <w:pPr>
+        <w:rPr>
+          <w:lang w:val="fr-FR"/>
+        </w:rPr>
+      </w:pPr>
+      <w:proofErr w:type="gramStart"/>
+      <w:r>
+        <w:rPr>
+          <w:lang w:val="fr-FR"/>
+        </w:rPr>
+        <w:t>si</w:t>
+      </w:r>
+      <w:proofErr w:type="gramEnd"/>
+      <w:r>
+        <w:rPr>
+          <w:lang w:val="fr-FR"/>
+        </w:rPr>
+        <w:t xml:space="preserve"> l'utilisateur courant n'existe pas router vers login (si quelqu'un met la route du home avant de se connecter il sera rediriger vers login</w:t>
+      </w:r>
+      <w:r>
+        <w:rPr>
+          <w:lang w:val="fr-FR"/>
+        </w:rPr>
+        <w:t>)</w:t>
+      </w:r>
+    </w:p>
+    <w:p>
+      <w:pPr>
+        <w:rPr>
+          <w:lang w:val="fr-FR"/>
+        </w:rPr>
+      </w:pPr>
+      <w:r>
+        <w:rPr>
+          <w:lang w:val="fr-FR"/>
+        </w:rPr>
+        <w:tab/>
+      </w:r>
+    </w:p>
+    <w:p>
+      <w:pPr>
+        <w:pStyle w:val="Heading1"/>
+        <w:rPr>
+          <w:lang w:val="fr-FR"/>
+        </w:rPr>
+      </w:pPr>
+      <w:r>
+        <w:rPr>
+          <w:lang w:val="fr-FR"/>
+        </w:rPr>
+        <w:t>Exercice 8</w:t>
+      </w:r>
+    </w:p>
+    <w:p>
+      <w:pPr>
+        <w:rPr>
+          <w:lang w:val="fr-FR"/>
+        </w:rPr>
+      </w:pPr>
+      <w:r>
+        <w:rPr>
+          <w:lang w:val="fr-FR"/>
+        </w:rPr>
+        <w:t>Créer les services root avec l'annotation root</w:t>
       </w:r>
     </w:p>
     <w:p>
@@ -661,11 +1009,21 @@
           <w:lang w:val="fr-FR"/>
         </w:rPr>
       </w:pPr>
-      <w:r>
-        <w:rPr>
-          <w:lang w:val="fr-FR"/>
-        </w:rPr>
-        <w:t>utiliser ce service lors de l'authentification et lorsqu'on se déconnecte</w:t>
+      <w:proofErr w:type="spellStart"/>
+      <w:proofErr w:type="gramStart"/>
+      <w:r>
+        <w:rPr>
+          <w:lang w:val="fr-FR"/>
+        </w:rPr>
+        <w:t>util</w:t>
+      </w:r>
+      <w:proofErr w:type="spellEnd"/>
+      <w:proofErr w:type="gramEnd"/>
+      <w:r>
+        <w:rPr>
+          <w:lang w:val="fr-FR"/>
+        </w:rPr>
+        <w:t xml:space="preserve"> service pour les fonctions utilitaires par exemple ordonner une liste par une clé donné</w:t>
       </w:r>
     </w:p>
     <w:p>
@@ -679,23 +1037,21 @@
           <w:lang w:val="fr-FR"/>
         </w:rPr>
       </w:pPr>
-      <w:r>
-        <w:rPr>
-          <w:lang w:val="fr-FR"/>
-        </w:rPr>
-        <w:t>si l'utilisateur n'est pas présent dans l</w:t>
-      </w:r>
-      <w:r>
-        <w:rPr>
-          <w:lang w:val="fr-FR"/>
-        </w:rPr>
-        <w:t xml:space="preserve">a base (db.json) </w:t>
-      </w:r>
-      <w:r>
-        <w:rPr>
-          <w:lang w:val="fr-FR"/>
-        </w:rPr>
-        <w:t>afficher un message d'erreur et rester dans la page login sinon routage vers le home et enregistrer l'utilisateur courant (l'utilisateur avec lequel on est connecté)</w:t>
+      <w:proofErr w:type="spellStart"/>
+      <w:proofErr w:type="gramStart"/>
+      <w:r>
+        <w:rPr>
+          <w:lang w:val="fr-FR"/>
+        </w:rPr>
+        <w:t>refs</w:t>
+      </w:r>
+      <w:proofErr w:type="spellEnd"/>
+      <w:proofErr w:type="gramEnd"/>
+      <w:r>
+        <w:rPr>
+          <w:lang w:val="fr-FR"/>
+        </w:rPr>
+        <w:t xml:space="preserve"> pour les référentiels: les types de voitures</w:t>
       </w:r>
     </w:p>
     <w:p>
@@ -722,34 +1078,478 @@
         <w:rPr>
           <w:lang w:val="fr-FR"/>
         </w:rPr>
-        <w:t>Exercice 7</w:t>
-      </w:r>
-    </w:p>
-    <w:p>
-      <w:pPr>
-        <w:rPr>
-          <w:lang w:val="fr-FR"/>
-        </w:rPr>
-      </w:pPr>
-      <w:r>
-        <w:rPr>
-          <w:lang w:val="fr-FR"/>
-        </w:rPr>
-        <w:t>Ajouter un guard sur la route home</w:t>
-      </w:r>
-    </w:p>
-    <w:p>
-      <w:pPr>
-        <w:rPr>
-          <w:lang w:val="fr-FR"/>
-        </w:rPr>
-      </w:pPr>
-      <w:r>
-        <w:rPr>
-          <w:lang w:val="fr-FR"/>
-        </w:rPr>
-        <w:t>si l'utilisateur courant n'existe pas router vers login (si quelqu'un met la route du home avant de se connecter il sera rediriger vers login</w:t>
-      </w:r>
+        <w:t>Exercice 9</w:t>
+      </w:r>
+    </w:p>
+    <w:p>
+      <w:pPr>
+        <w:rPr>
+          <w:lang w:val="fr-FR"/>
+        </w:rPr>
+      </w:pPr>
+      <w:proofErr w:type="gramStart"/>
+      <w:r>
+        <w:rPr>
+          <w:lang w:val="fr-FR"/>
+        </w:rPr>
+        <w:t>créer</w:t>
+      </w:r>
+      <w:proofErr w:type="gramEnd"/>
+      <w:r>
+        <w:rPr>
+          <w:lang w:val="fr-FR"/>
+        </w:rPr>
+        <w:t xml:space="preserve"> un dossier </w:t>
+      </w:r>
+      <w:proofErr w:type="spellStart"/>
+      <w:r>
+        <w:rPr>
+          <w:lang w:val="fr-FR"/>
+        </w:rPr>
+        <w:t>models</w:t>
+      </w:r>
+      <w:proofErr w:type="spellEnd"/>
+      <w:r>
+        <w:rPr>
+          <w:lang w:val="fr-FR"/>
+        </w:rPr>
+        <w:t xml:space="preserve"> qui héberge les </w:t>
+      </w:r>
+      <w:proofErr w:type="spellStart"/>
+      <w:r>
+        <w:rPr>
+          <w:lang w:val="fr-FR"/>
+        </w:rPr>
+        <w:t>models</w:t>
+      </w:r>
+      <w:proofErr w:type="spellEnd"/>
+      <w:r>
+        <w:rPr>
+          <w:lang w:val="fr-FR"/>
+        </w:rPr>
+        <w:t xml:space="preserve"> (par exemple </w:t>
+      </w:r>
+      <w:proofErr w:type="spellStart"/>
+      <w:r>
+        <w:rPr>
+          <w:lang w:val="fr-FR"/>
+        </w:rPr>
+        <w:t>IUser</w:t>
+      </w:r>
+      <w:proofErr w:type="spellEnd"/>
+      <w:r>
+        <w:rPr>
+          <w:lang w:val="fr-FR"/>
+        </w:rPr>
+        <w:t> : interface pour l’utilisateur qui va contenir : id, nom, genre ….)</w:t>
+      </w:r>
+    </w:p>
+    <w:p>
+      <w:pPr>
+        <w:rPr>
+          <w:lang w:val="fr-FR"/>
+        </w:rPr>
+      </w:pPr>
+      <w:r>
+        <w:rPr>
+          <w:lang w:val="fr-FR"/>
+        </w:rPr>
+        <w:tab/>
+      </w:r>
+    </w:p>
+    <w:p>
+      <w:pPr>
+        <w:pStyle w:val="Heading1"/>
+        <w:rPr>
+          <w:lang w:val="fr-FR"/>
+        </w:rPr>
+      </w:pPr>
+      <w:r>
+        <w:rPr>
+          <w:lang w:val="fr-FR"/>
+        </w:rPr>
+        <w:t>Exercice 10</w:t>
+      </w:r>
+    </w:p>
+    <w:p>
+      <w:pPr>
+        <w:rPr>
+          <w:lang w:val="fr-FR"/>
+        </w:rPr>
+      </w:pPr>
+      <w:r>
+        <w:rPr>
+          <w:lang w:val="fr-FR"/>
+        </w:rPr>
+        <w:t xml:space="preserve">Créer un dossier </w:t>
+      </w:r>
+      <w:proofErr w:type="spellStart"/>
+      <w:r>
+        <w:rPr>
+          <w:lang w:val="fr-FR"/>
+        </w:rPr>
+        <w:t>enum</w:t>
+      </w:r>
+      <w:proofErr w:type="spellEnd"/>
+      <w:r>
+        <w:rPr>
+          <w:lang w:val="fr-FR"/>
+        </w:rPr>
+        <w:t xml:space="preserve"> dans </w:t>
+      </w:r>
+      <w:proofErr w:type="spellStart"/>
+      <w:r>
+        <w:rPr>
+          <w:lang w:val="fr-FR"/>
+        </w:rPr>
+        <w:t>laquel</w:t>
+      </w:r>
+      <w:proofErr w:type="spellEnd"/>
+      <w:r>
+        <w:rPr>
+          <w:lang w:val="fr-FR"/>
+        </w:rPr>
+        <w:t xml:space="preserve"> on</w:t>
+      </w:r>
+      <w:r>
+        <w:rPr>
+          <w:lang w:val="fr-FR"/>
+        </w:rPr>
+        <w:t xml:space="preserve"> met</w:t>
+      </w:r>
+      <w:r>
+        <w:rPr>
+          <w:lang w:val="fr-FR"/>
+        </w:rPr>
+        <w:t xml:space="preserve"> les </w:t>
+      </w:r>
+      <w:proofErr w:type="spellStart"/>
+      <w:r>
+        <w:rPr>
+          <w:lang w:val="fr-FR"/>
+        </w:rPr>
+        <w:t>enumérations</w:t>
+      </w:r>
+      <w:proofErr w:type="spellEnd"/>
+      <w:r>
+        <w:rPr>
+          <w:lang w:val="fr-FR"/>
+        </w:rPr>
+        <w:t xml:space="preserve"> globales</w:t>
+      </w:r>
+    </w:p>
+    <w:p>
+      <w:pPr>
+        <w:rPr>
+          <w:lang w:val="fr-FR"/>
+        </w:rPr>
+      </w:pPr>
+      <w:proofErr w:type="gramStart"/>
+      <w:r>
+        <w:rPr>
+          <w:lang w:val="fr-FR"/>
+        </w:rPr>
+        <w:t>par</w:t>
+      </w:r>
+      <w:proofErr w:type="gramEnd"/>
+      <w:r>
+        <w:rPr>
+          <w:lang w:val="fr-FR"/>
+        </w:rPr>
+        <w:t xml:space="preserve"> exemple</w:t>
+      </w:r>
+      <w:r>
+        <w:rPr>
+          <w:lang w:val="fr-FR"/>
+        </w:rPr>
+        <w:t xml:space="preserve"> : </w:t>
+      </w:r>
+    </w:p>
+    <w:p>
+      <w:pPr>
+        <w:rPr>
+          <w:lang w:val="fr-FR"/>
+        </w:rPr>
+      </w:pPr>
+      <w:proofErr w:type="gramStart"/>
+      <w:r>
+        <w:rPr>
+          <w:lang w:val="fr-FR"/>
+        </w:rPr>
+        <w:t>export</w:t>
+      </w:r>
+      <w:proofErr w:type="gramEnd"/>
+      <w:r>
+        <w:rPr>
+          <w:lang w:val="fr-FR"/>
+        </w:rPr>
+        <w:t xml:space="preserve"> </w:t>
+      </w:r>
+      <w:proofErr w:type="spellStart"/>
+      <w:r>
+        <w:rPr>
+          <w:lang w:val="fr-FR"/>
+        </w:rPr>
+        <w:t>enum</w:t>
+      </w:r>
+      <w:proofErr w:type="spellEnd"/>
+      <w:r>
+        <w:rPr>
+          <w:lang w:val="fr-FR"/>
+        </w:rPr>
+        <w:t xml:space="preserve"> </w:t>
+      </w:r>
+      <w:proofErr w:type="spellStart"/>
+      <w:r>
+        <w:rPr>
+          <w:lang w:val="fr-FR"/>
+        </w:rPr>
+        <w:t>CouleurVoiture</w:t>
+      </w:r>
+      <w:proofErr w:type="spellEnd"/>
+      <w:r>
+        <w:rPr>
+          <w:lang w:val="fr-FR"/>
+        </w:rPr>
+        <w:t xml:space="preserve"> { WHITRE, BLACK, YELLOW, GREEN }</w:t>
+      </w:r>
+    </w:p>
+    <w:p>
+      <w:pPr>
+        <w:rPr>
+          <w:lang w:val="fr-FR"/>
+        </w:rPr>
+      </w:pPr>
+      <w:proofErr w:type="gramStart"/>
+      <w:r>
+        <w:rPr>
+          <w:lang w:val="fr-FR"/>
+        </w:rPr>
+        <w:t>export</w:t>
+      </w:r>
+      <w:proofErr w:type="gramEnd"/>
+      <w:r>
+        <w:rPr>
+          <w:lang w:val="fr-FR"/>
+        </w:rPr>
+        <w:t xml:space="preserve"> </w:t>
+      </w:r>
+      <w:proofErr w:type="spellStart"/>
+      <w:r>
+        <w:rPr>
+          <w:lang w:val="fr-FR"/>
+        </w:rPr>
+        <w:t>enum</w:t>
+      </w:r>
+      <w:proofErr w:type="spellEnd"/>
+      <w:r>
+        <w:rPr>
+          <w:lang w:val="fr-FR"/>
+        </w:rPr>
+        <w:t xml:space="preserve"> </w:t>
+      </w:r>
+      <w:proofErr w:type="spellStart"/>
+      <w:r>
+        <w:rPr>
+          <w:lang w:val="fr-FR"/>
+        </w:rPr>
+        <w:t>EtatVoiture</w:t>
+      </w:r>
+      <w:proofErr w:type="spellEnd"/>
+      <w:r>
+        <w:rPr>
+          <w:lang w:val="fr-FR"/>
+        </w:rPr>
+        <w:t xml:space="preserve"> { Nouvelle, Moyenne, Ancienne }</w:t>
+      </w:r>
+    </w:p>
+    <w:p>
+      <w:pPr>
+        <w:rPr>
+          <w:lang w:val="fr-FR"/>
+        </w:rPr>
+      </w:pPr>
+      <w:r>
+        <w:rPr>
+          <w:lang w:val="fr-FR"/>
+        </w:rPr>
+        <w:tab/>
+      </w:r>
+    </w:p>
+    <w:p>
+      <w:pPr>
+        <w:pStyle w:val="Heading1"/>
+        <w:rPr>
+          <w:lang w:val="fr-FR"/>
+        </w:rPr>
+      </w:pPr>
+      <w:r>
+        <w:rPr>
+          <w:lang w:val="fr-FR"/>
+        </w:rPr>
+        <w:t>Exercice 11</w:t>
+      </w:r>
+    </w:p>
+    <w:p>
+      <w:pPr>
+        <w:rPr>
+          <w:lang w:val="fr-FR"/>
+        </w:rPr>
+      </w:pPr>
+      <w:r>
+        <w:rPr>
+          <w:lang w:val="fr-FR"/>
+        </w:rPr>
+        <w:t>Créer</w:t>
+      </w:r>
+      <w:r>
+        <w:rPr>
+          <w:lang w:val="fr-FR"/>
+        </w:rPr>
+        <w:t xml:space="preserve"> un dossier pages dans lequel on mettra les modules avec </w:t>
+      </w:r>
+      <w:proofErr w:type="gramStart"/>
+      <w:r>
+        <w:rPr>
+          <w:lang w:val="fr-FR"/>
+        </w:rPr>
+        <w:t>routage:</w:t>
+      </w:r>
+      <w:proofErr w:type="gramEnd"/>
+      <w:r>
+        <w:rPr>
+          <w:lang w:val="fr-FR"/>
+        </w:rPr>
+        <w:t xml:space="preserve"> les pages de l'application</w:t>
+      </w:r>
+    </w:p>
+    <w:p>
+      <w:pPr>
+        <w:rPr>
+          <w:lang w:val="fr-FR"/>
+        </w:rPr>
+      </w:pPr>
+      <w:r>
+        <w:rPr>
+          <w:lang w:val="fr-FR"/>
+        </w:rPr>
+        <w:tab/>
+      </w:r>
+    </w:p>
+    <w:p>
+      <w:pPr>
+        <w:pStyle w:val="Heading1"/>
+        <w:rPr>
+          <w:lang w:val="fr-FR"/>
+        </w:rPr>
+      </w:pPr>
+      <w:r>
+        <w:rPr>
+          <w:lang w:val="fr-FR"/>
+        </w:rPr>
+        <w:t>Exercice 12</w:t>
+      </w:r>
+    </w:p>
+    <w:p>
+      <w:pPr>
+        <w:rPr>
+          <w:lang w:val="fr-FR"/>
+        </w:rPr>
+      </w:pPr>
+      <w:r>
+        <w:rPr>
+          <w:lang w:val="fr-FR"/>
+        </w:rPr>
+        <w:t>Dans</w:t>
+      </w:r>
+      <w:r>
+        <w:rPr>
+          <w:lang w:val="fr-FR"/>
+        </w:rPr>
+        <w:t xml:space="preserve"> le dossier pages créer un module avec routage : </w:t>
+      </w:r>
+      <w:proofErr w:type="spellStart"/>
+      <w:r>
+        <w:rPr>
+          <w:lang w:val="fr-FR"/>
+        </w:rPr>
+        <w:t>refs</w:t>
+      </w:r>
+      <w:proofErr w:type="spellEnd"/>
+    </w:p>
+    <w:p>
+      <w:pPr>
+        <w:rPr>
+          <w:lang w:val="fr-FR"/>
+        </w:rPr>
+      </w:pPr>
+      <w:r>
+        <w:rPr>
+          <w:lang w:val="fr-FR"/>
+        </w:rPr>
+        <w:lastRenderedPageBreak/>
+        <w:t xml:space="preserve">CRUD des </w:t>
+      </w:r>
+      <w:r>
+        <w:rPr>
+          <w:lang w:val="fr-FR"/>
+        </w:rPr>
+        <w:t>référentiels :</w:t>
+      </w:r>
+      <w:r>
+        <w:rPr>
+          <w:lang w:val="fr-FR"/>
+        </w:rPr>
+        <w:t xml:space="preserve"> créer </w:t>
+      </w:r>
+      <w:r>
+        <w:rPr>
+          <w:lang w:val="fr-FR"/>
+        </w:rPr>
+        <w:t>des composants réutilisables</w:t>
+      </w:r>
+      <w:r>
+        <w:rPr>
+          <w:lang w:val="fr-FR"/>
+        </w:rPr>
+        <w:t xml:space="preserve"> pour </w:t>
+      </w:r>
+      <w:proofErr w:type="gramStart"/>
+      <w:r>
+        <w:rPr>
+          <w:lang w:val="fr-FR"/>
+        </w:rPr>
+        <w:t>le référentiels</w:t>
+      </w:r>
+      <w:proofErr w:type="gramEnd"/>
+      <w:r>
+        <w:rPr>
+          <w:lang w:val="fr-FR"/>
+        </w:rPr>
+        <w:t xml:space="preserve"> (</w:t>
+      </w:r>
+      <w:proofErr w:type="spellStart"/>
+      <w:r>
+        <w:rPr>
+          <w:lang w:val="fr-FR"/>
+        </w:rPr>
+        <w:t>list</w:t>
+      </w:r>
+      <w:proofErr w:type="spellEnd"/>
+      <w:r>
+        <w:rPr>
+          <w:lang w:val="fr-FR"/>
+        </w:rPr>
+        <w:t xml:space="preserve">, </w:t>
+      </w:r>
+      <w:proofErr w:type="spellStart"/>
+      <w:r>
+        <w:rPr>
+          <w:lang w:val="fr-FR"/>
+        </w:rPr>
+        <w:t>frm</w:t>
+      </w:r>
+      <w:proofErr w:type="spellEnd"/>
       <w:r>
         <w:rPr>
           <w:lang w:val="fr-FR"/>
@@ -767,359 +1567,6 @@
         <w:rPr>
           <w:lang w:val="fr-FR"/>
         </w:rPr>
-        <w:tab/>
-      </w:r>
-    </w:p>
-    <w:p>
-      <w:pPr>
-        <w:pStyle w:val="Heading1"/>
-        <w:rPr>
-          <w:lang w:val="fr-FR"/>
-        </w:rPr>
-      </w:pPr>
-      <w:r>
-        <w:rPr>
-          <w:lang w:val="fr-FR"/>
-        </w:rPr>
-        <w:t>Exercice 8</w:t>
-      </w:r>
-    </w:p>
-    <w:p>
-      <w:pPr>
-        <w:rPr>
-          <w:lang w:val="fr-FR"/>
-        </w:rPr>
-      </w:pPr>
-      <w:r>
-        <w:rPr>
-          <w:lang w:val="fr-FR"/>
-        </w:rPr>
-        <w:t>Créer</w:t>
-      </w:r>
-      <w:r>
-        <w:rPr>
-          <w:lang w:val="fr-FR"/>
-        </w:rPr>
-        <w:t xml:space="preserve"> les services root avec l'annotation root</w:t>
-      </w:r>
-    </w:p>
-    <w:p>
-      <w:pPr>
-        <w:pStyle w:val="ListParagraph"/>
-        <w:numPr>
-          <w:ilvl w:val="0"/>
-          <w:numId w:val="4"/>
-        </w:numPr>
-        <w:rPr>
-          <w:lang w:val="fr-FR"/>
-        </w:rPr>
-      </w:pPr>
-      <w:r>
-        <w:rPr>
-          <w:lang w:val="fr-FR"/>
-        </w:rPr>
-        <w:t>util</w:t>
-      </w:r>
-      <w:r>
-        <w:rPr>
-          <w:lang w:val="fr-FR"/>
-        </w:rPr>
-        <w:t xml:space="preserve"> service pour les fonctions utilitaires par exemple ordonner une liste par une clé donné</w:t>
-      </w:r>
-    </w:p>
-    <w:p>
-      <w:pPr>
-        <w:pStyle w:val="ListParagraph"/>
-        <w:numPr>
-          <w:ilvl w:val="0"/>
-          <w:numId w:val="4"/>
-        </w:numPr>
-        <w:rPr>
-          <w:lang w:val="fr-FR"/>
-        </w:rPr>
-      </w:pPr>
-      <w:r>
-        <w:rPr>
-          <w:lang w:val="fr-FR"/>
-        </w:rPr>
-        <w:t>refs pour les référentiels: les types de voitures</w:t>
-      </w:r>
-    </w:p>
-    <w:p>
-      <w:pPr>
-        <w:rPr>
-          <w:lang w:val="fr-FR"/>
-        </w:rPr>
-      </w:pPr>
-      <w:r>
-        <w:rPr>
-          <w:lang w:val="fr-FR"/>
-        </w:rPr>
-        <w:tab/>
-      </w:r>
-    </w:p>
-    <w:p>
-      <w:pPr>
-        <w:pStyle w:val="Heading1"/>
-        <w:rPr>
-          <w:lang w:val="fr-FR"/>
-        </w:rPr>
-      </w:pPr>
-      <w:r>
-        <w:rPr>
-          <w:lang w:val="fr-FR"/>
-        </w:rPr>
-        <w:t>Exercice 9</w:t>
-      </w:r>
-    </w:p>
-    <w:p>
-      <w:pPr>
-        <w:rPr>
-          <w:lang w:val="fr-FR"/>
-        </w:rPr>
-      </w:pPr>
-      <w:r>
-        <w:rPr>
-          <w:lang w:val="fr-FR"/>
-        </w:rPr>
-        <w:t>créer un dossier models qui héberge les models</w:t>
-      </w:r>
-      <w:r>
-        <w:rPr>
-          <w:lang w:val="fr-FR"/>
-        </w:rPr>
-        <w:t xml:space="preserve"> (par exemple IUser : interface pour l’utilisateur qui va contenir : id, nom, genre ….)</w:t>
-      </w:r>
-    </w:p>
-    <w:p>
-      <w:pPr>
-        <w:rPr>
-          <w:lang w:val="fr-FR"/>
-        </w:rPr>
-      </w:pPr>
-      <w:r>
-        <w:rPr>
-          <w:lang w:val="fr-FR"/>
-        </w:rPr>
-        <w:tab/>
-      </w:r>
-    </w:p>
-    <w:p>
-      <w:pPr>
-        <w:pStyle w:val="Heading1"/>
-        <w:rPr>
-          <w:lang w:val="fr-FR"/>
-        </w:rPr>
-      </w:pPr>
-      <w:r>
-        <w:rPr>
-          <w:lang w:val="fr-FR"/>
-        </w:rPr>
-        <w:t>Exercice 10</w:t>
-      </w:r>
-    </w:p>
-    <w:p>
-      <w:pPr>
-        <w:rPr>
-          <w:lang w:val="fr-FR"/>
-        </w:rPr>
-      </w:pPr>
-      <w:r>
-        <w:rPr>
-          <w:lang w:val="fr-FR"/>
-        </w:rPr>
-        <w:t>Créer un dossier enum dans laquel on</w:t>
-      </w:r>
-      <w:r>
-        <w:rPr>
-          <w:lang w:val="fr-FR"/>
-        </w:rPr>
-        <w:t xml:space="preserve"> met</w:t>
-      </w:r>
-      <w:r>
-        <w:rPr>
-          <w:lang w:val="fr-FR"/>
-        </w:rPr>
-        <w:t xml:space="preserve"> les enumérations globales</w:t>
-      </w:r>
-    </w:p>
-    <w:p>
-      <w:pPr>
-        <w:rPr>
-          <w:lang w:val="fr-FR"/>
-        </w:rPr>
-      </w:pPr>
-      <w:r>
-        <w:rPr>
-          <w:lang w:val="fr-FR"/>
-        </w:rPr>
-        <w:t>par exemple</w:t>
-      </w:r>
-      <w:r>
-        <w:rPr>
-          <w:lang w:val="fr-FR"/>
-        </w:rPr>
-        <w:t xml:space="preserve"> : </w:t>
-      </w:r>
-    </w:p>
-    <w:p>
-      <w:r>
-        <w:t>export enum CouleurVoiture { WHITRE, BLACK, YELLOW, GREEN }</w:t>
-      </w:r>
-    </w:p>
-    <w:p>
-      <w:pPr>
-        <w:rPr>
-          <w:lang w:val="fr-FR"/>
-        </w:rPr>
-      </w:pPr>
-      <w:r>
-        <w:rPr>
-          <w:lang w:val="fr-FR"/>
-        </w:rPr>
-        <w:t>export enum EtatVoiture { Nouvelle, Moyenne, Ancienne }</w:t>
-      </w:r>
-    </w:p>
-    <w:p>
-      <w:pPr>
-        <w:rPr>
-          <w:lang w:val="fr-FR"/>
-        </w:rPr>
-      </w:pPr>
-      <w:r>
-        <w:rPr>
-          <w:lang w:val="fr-FR"/>
-        </w:rPr>
-        <w:tab/>
-      </w:r>
-    </w:p>
-    <w:p>
-      <w:pPr>
-        <w:pStyle w:val="Heading1"/>
-        <w:rPr>
-          <w:lang w:val="fr-FR"/>
-        </w:rPr>
-      </w:pPr>
-      <w:r>
-        <w:rPr>
-          <w:lang w:val="fr-FR"/>
-        </w:rPr>
-        <w:t>Exercice 11</w:t>
-      </w:r>
-    </w:p>
-    <w:p>
-      <w:pPr>
-        <w:rPr>
-          <w:lang w:val="fr-FR"/>
-        </w:rPr>
-      </w:pPr>
-      <w:r>
-        <w:rPr>
-          <w:lang w:val="fr-FR"/>
-        </w:rPr>
-        <w:t>Créer</w:t>
-      </w:r>
-      <w:r>
-        <w:rPr>
-          <w:lang w:val="fr-FR"/>
-        </w:rPr>
-        <w:t xml:space="preserve"> un dossier pages dans lequel on mettra les modules avec routage: les pages de l'application</w:t>
-      </w:r>
-    </w:p>
-    <w:p>
-      <w:pPr>
-        <w:rPr>
-          <w:lang w:val="fr-FR"/>
-        </w:rPr>
-      </w:pPr>
-      <w:r>
-        <w:rPr>
-          <w:lang w:val="fr-FR"/>
-        </w:rPr>
-        <w:tab/>
-      </w:r>
-    </w:p>
-    <w:p>
-      <w:pPr>
-        <w:pStyle w:val="Heading1"/>
-        <w:rPr>
-          <w:lang w:val="fr-FR"/>
-        </w:rPr>
-      </w:pPr>
-      <w:r>
-        <w:rPr>
-          <w:lang w:val="fr-FR"/>
-        </w:rPr>
-        <w:lastRenderedPageBreak/>
-        <w:t>Exercice 12</w:t>
-      </w:r>
-    </w:p>
-    <w:p>
-      <w:pPr>
-        <w:rPr>
-          <w:lang w:val="fr-FR"/>
-        </w:rPr>
-      </w:pPr>
-      <w:r>
-        <w:rPr>
-          <w:lang w:val="fr-FR"/>
-        </w:rPr>
-        <w:t>Dans</w:t>
-      </w:r>
-      <w:r>
-        <w:rPr>
-          <w:lang w:val="fr-FR"/>
-        </w:rPr>
-        <w:t xml:space="preserve"> le dossier pages créer un module avec routage : refs</w:t>
-      </w:r>
-    </w:p>
-    <w:p>
-      <w:pPr>
-        <w:rPr>
-          <w:lang w:val="fr-FR"/>
-        </w:rPr>
-      </w:pPr>
-      <w:r>
-        <w:rPr>
-          <w:lang w:val="fr-FR"/>
-        </w:rPr>
-        <w:t xml:space="preserve">CRUD des </w:t>
-      </w:r>
-      <w:r>
-        <w:rPr>
-          <w:lang w:val="fr-FR"/>
-        </w:rPr>
-        <w:t>référentiels :</w:t>
-      </w:r>
-      <w:r>
-        <w:rPr>
-          <w:lang w:val="fr-FR"/>
-        </w:rPr>
-        <w:t xml:space="preserve"> créer </w:t>
-      </w:r>
-      <w:r>
-        <w:rPr>
-          <w:lang w:val="fr-FR"/>
-        </w:rPr>
-        <w:t>des composants réutilisables</w:t>
-      </w:r>
-      <w:r>
-        <w:rPr>
-          <w:lang w:val="fr-FR"/>
-        </w:rPr>
-        <w:t xml:space="preserve"> pour le référentiels (list, frm)</w:t>
-      </w:r>
-    </w:p>
-    <w:p>
-      <w:pPr>
-        <w:rPr>
-          <w:lang w:val="fr-FR"/>
-        </w:rPr>
-      </w:pPr>
-      <w:r>
-        <w:rPr>
-          <w:lang w:val="fr-FR"/>
-        </w:rPr>
         <w:t>Chaque</w:t>
       </w:r>
       <w:r>
@@ -1145,7 +1592,21 @@
         <w:rPr>
           <w:lang w:val="fr-FR"/>
         </w:rPr>
-        <w:t xml:space="preserve"> réfs sont marque, année modèle, couleur, type, etat, profils (admin, contrôleur, DG)</w:t>
+        <w:t xml:space="preserve"> réfs sont marque, année modèle, couleur, type, </w:t>
+      </w:r>
+      <w:proofErr w:type="spellStart"/>
+      <w:r>
+        <w:rPr>
+          <w:lang w:val="fr-FR"/>
+        </w:rPr>
+        <w:t>etat</w:t>
+      </w:r>
+      <w:proofErr w:type="spellEnd"/>
+      <w:r>
+        <w:rPr>
+          <w:lang w:val="fr-FR"/>
+        </w:rPr>
+        <w:t>, profils (admin, contrôleur, DG)</w:t>
       </w:r>
     </w:p>
     <w:p>
@@ -1182,13 +1643,27 @@
         <w:rPr>
           <w:lang w:val="fr-FR"/>
         </w:rPr>
-        <w:t>gestion des référentiels</w:t>
-      </w:r>
-      <w:r>
-        <w:rPr>
-          <w:lang w:val="fr-FR"/>
-        </w:rPr>
-        <w:t>».</w:t>
+        <w:t xml:space="preserve">gestion des </w:t>
+      </w:r>
+      <w:proofErr w:type="gramStart"/>
+      <w:r>
+        <w:rPr>
+          <w:lang w:val="fr-FR"/>
+        </w:rPr>
+        <w:t>référentiels</w:t>
+      </w:r>
+      <w:r>
+        <w:rPr>
+          <w:lang w:val="fr-FR"/>
+        </w:rPr>
+        <w:t>»</w:t>
+      </w:r>
+      <w:proofErr w:type="gramEnd"/>
+      <w:r>
+        <w:rPr>
+          <w:lang w:val="fr-FR"/>
+        </w:rPr>
+        <w:t>.</w:t>
       </w:r>
     </w:p>
     <w:p>
@@ -1304,7 +1779,29 @@
         <w:szCs w:val="20"/>
         <w:u w:val="single"/>
       </w:rPr>
-      <w:t xml:space="preserve"> Abderrahman CHEIKH AHMEDOU/ SOFTWARE ARCHITECT AT GTI</w:t>
+      <w:t xml:space="preserve"> </w:t>
+    </w:r>
+    <w:proofErr w:type="spellStart"/>
+    <w:r>
+      <w:rPr>
+        <w:rFonts w:ascii="Yu Gothic" w:eastAsia="Yu Gothic" w:hAnsi="Yu Gothic"/>
+        <w:color w:val="002060"/>
+        <w:sz w:val="20"/>
+        <w:szCs w:val="20"/>
+        <w:u w:val="single"/>
+      </w:rPr>
+      <w:t>Abderrahman</w:t>
+    </w:r>
+    <w:proofErr w:type="spellEnd"/>
+    <w:r>
+      <w:rPr>
+        <w:rFonts w:ascii="Yu Gothic" w:eastAsia="Yu Gothic" w:hAnsi="Yu Gothic"/>
+        <w:color w:val="002060"/>
+        <w:sz w:val="20"/>
+        <w:szCs w:val="20"/>
+        <w:u w:val="single"/>
+      </w:rPr>
+      <w:t xml:space="preserve"> CHEIKH AHMEDOU/ SOFTWARE ARCHITECT AT GTI</w:t>
     </w:r>
   </w:p>
 </w:hdr>

</xml_diff>

<commit_message>
correction dans l'énoncé des exercices suite
</commit_message>
<xml_diff>
--- a/2.docs/Exercices.docx
+++ b/2.docs/Exercices.docx
@@ -214,7 +214,6 @@
         </w:rPr>
       </w:pPr>
       <w:proofErr w:type="spellStart"/>
-      <w:proofErr w:type="gramStart"/>
       <w:r>
         <w:rPr>
           <w:lang w:val="fr-FR"/>
@@ -222,7 +221,6 @@
         <w:t>success</w:t>
       </w:r>
       <w:proofErr w:type="spellEnd"/>
-      <w:proofErr w:type="gramEnd"/>
       <w:r>
         <w:rPr>
           <w:lang w:val="fr-FR"/>
@@ -255,19 +253,11 @@
           <w:lang w:val="fr-FR"/>
         </w:rPr>
       </w:pPr>
-      <w:proofErr w:type="gramStart"/>
-      <w:r>
-        <w:rPr>
-          <w:lang w:val="fr-FR"/>
-        </w:rPr>
-        <w:t>de</w:t>
-      </w:r>
-      <w:proofErr w:type="gramEnd"/>
-      <w:r>
-        <w:rPr>
-          <w:lang w:val="fr-FR"/>
-        </w:rPr>
-        <w:t xml:space="preserve"> même créer un danger message component</w:t>
+      <w:r>
+        <w:rPr>
+          <w:lang w:val="fr-FR"/>
+        </w:rPr>
+        <w:t>de même créer un danger message component</w:t>
       </w:r>
     </w:p>
     <w:p>
@@ -334,7 +324,6 @@
         </w:rPr>
       </w:pPr>
       <w:proofErr w:type="spellStart"/>
-      <w:proofErr w:type="gramStart"/>
       <w:r>
         <w:rPr>
           <w:lang w:val="fr-FR"/>
@@ -342,7 +331,6 @@
         <w:t>navbar</w:t>
       </w:r>
       <w:proofErr w:type="spellEnd"/>
-      <w:proofErr w:type="gramEnd"/>
       <w:r>
         <w:rPr>
           <w:lang w:val="fr-FR"/>
@@ -368,7 +356,6 @@
         </w:rPr>
       </w:pPr>
       <w:proofErr w:type="spellStart"/>
-      <w:proofErr w:type="gramStart"/>
       <w:r>
         <w:rPr>
           <w:lang w:val="fr-FR"/>
@@ -376,7 +363,6 @@
         <w:t>sideBar</w:t>
       </w:r>
       <w:proofErr w:type="spellEnd"/>
-      <w:proofErr w:type="gramEnd"/>
       <w:r>
         <w:rPr>
           <w:lang w:val="fr-FR"/>
@@ -407,19 +393,11 @@
           <w:lang w:val="fr-FR"/>
         </w:rPr>
       </w:pPr>
-      <w:proofErr w:type="gramStart"/>
-      <w:r>
-        <w:rPr>
-          <w:lang w:val="fr-FR"/>
-        </w:rPr>
-        <w:t>et</w:t>
-      </w:r>
-      <w:proofErr w:type="gramEnd"/>
-      <w:r>
-        <w:rPr>
-          <w:lang w:val="fr-FR"/>
-        </w:rPr>
-        <w:t xml:space="preserve"> router </w:t>
+      <w:r>
+        <w:rPr>
+          <w:lang w:val="fr-FR"/>
+        </w:rPr>
+        <w:t xml:space="preserve">et router </w:t>
       </w:r>
       <w:proofErr w:type="spellStart"/>
       <w:r>
@@ -517,19 +495,11 @@
           <w:lang w:val="fr-FR"/>
         </w:rPr>
       </w:pPr>
-      <w:proofErr w:type="gramStart"/>
-      <w:r>
-        <w:rPr>
-          <w:lang w:val="fr-FR"/>
-        </w:rPr>
-        <w:t>mettre</w:t>
-      </w:r>
-      <w:proofErr w:type="gramEnd"/>
-      <w:r>
-        <w:rPr>
-          <w:lang w:val="fr-FR"/>
-        </w:rPr>
-        <w:t xml:space="preserve"> des utilisateurs (login et mot de passe) dans le </w:t>
+      <w:r>
+        <w:rPr>
+          <w:lang w:val="fr-FR"/>
+        </w:rPr>
+        <w:t xml:space="preserve">mettre des utilisateurs (login et mot de passe) dans le </w:t>
       </w:r>
       <w:r>
         <w:rPr>
@@ -549,19 +519,11 @@
           <w:lang w:val="fr-FR"/>
         </w:rPr>
       </w:pPr>
-      <w:proofErr w:type="gramStart"/>
-      <w:r>
-        <w:rPr>
-          <w:lang w:val="fr-FR"/>
-        </w:rPr>
-        <w:t>isoler</w:t>
-      </w:r>
-      <w:proofErr w:type="gramEnd"/>
-      <w:r>
-        <w:rPr>
-          <w:lang w:val="fr-FR"/>
-        </w:rPr>
-        <w:t xml:space="preserve"> les données dans un fichier </w:t>
+      <w:r>
+        <w:rPr>
+          <w:lang w:val="fr-FR"/>
+        </w:rPr>
+        <w:t xml:space="preserve">isoler les données dans un fichier </w:t>
       </w:r>
       <w:proofErr w:type="spellStart"/>
       <w:r>
@@ -666,7 +628,19 @@
         <w:rPr>
           <w:lang w:val="fr-FR"/>
         </w:rPr>
-        <w:t xml:space="preserve"> les données</w:t>
+        <w:t xml:space="preserve"> </w:t>
+      </w:r>
+      <w:r>
+        <w:rPr>
+          <w:lang w:val="fr-FR"/>
+        </w:rPr>
+        <w:t xml:space="preserve">pour stocker </w:t>
+      </w:r>
+      <w:r>
+        <w:rPr>
+          <w:lang w:val="fr-FR"/>
+        </w:rPr>
+        <w:t>les données</w:t>
       </w:r>
       <w:r>
         <w:rPr>
@@ -692,6 +666,7 @@
         <w:rPr>
           <w:lang w:val="fr-FR"/>
         </w:rPr>
+        <w:lastRenderedPageBreak/>
         <w:t>Exercice 6</w:t>
       </w:r>
     </w:p>
@@ -741,20 +716,11 @@
           <w:lang w:val="fr-FR"/>
         </w:rPr>
       </w:pPr>
-      <w:proofErr w:type="gramStart"/>
-      <w:r>
-        <w:rPr>
-          <w:lang w:val="fr-FR"/>
-        </w:rPr>
-        <w:lastRenderedPageBreak/>
-        <w:t>créer</w:t>
-      </w:r>
-      <w:proofErr w:type="gramEnd"/>
-      <w:r>
-        <w:rPr>
-          <w:lang w:val="fr-FR"/>
-        </w:rPr>
-        <w:t xml:space="preserve"> </w:t>
+      <w:r>
+        <w:rPr>
+          <w:lang w:val="fr-FR"/>
+        </w:rPr>
+        <w:t xml:space="preserve">créer </w:t>
       </w:r>
       <w:proofErr w:type="spellStart"/>
       <w:r>
@@ -810,19 +776,11 @@
           <w:lang w:val="fr-FR"/>
         </w:rPr>
       </w:pPr>
-      <w:proofErr w:type="gramStart"/>
-      <w:r>
-        <w:rPr>
-          <w:lang w:val="fr-FR"/>
-        </w:rPr>
-        <w:t>utiliser</w:t>
-      </w:r>
-      <w:proofErr w:type="gramEnd"/>
-      <w:r>
-        <w:rPr>
-          <w:lang w:val="fr-FR"/>
-        </w:rPr>
-        <w:t xml:space="preserve"> ce service lors de l'authentification et lorsqu'on se déconnecte</w:t>
+      <w:r>
+        <w:rPr>
+          <w:lang w:val="fr-FR"/>
+        </w:rPr>
+        <w:t>utiliser ce service lors de l'authentification et lorsqu'on se déconnecte</w:t>
       </w:r>
     </w:p>
     <w:p>
@@ -836,19 +794,11 @@
           <w:lang w:val="fr-FR"/>
         </w:rPr>
       </w:pPr>
-      <w:proofErr w:type="gramStart"/>
-      <w:r>
-        <w:rPr>
-          <w:lang w:val="fr-FR"/>
-        </w:rPr>
-        <w:t>si</w:t>
-      </w:r>
-      <w:proofErr w:type="gramEnd"/>
-      <w:r>
-        <w:rPr>
-          <w:lang w:val="fr-FR"/>
-        </w:rPr>
-        <w:t xml:space="preserve"> l'utilisateur n'est pas présent dans l</w:t>
+      <w:r>
+        <w:rPr>
+          <w:lang w:val="fr-FR"/>
+        </w:rPr>
+        <w:t>si l'utilisateur n'est pas présent dans l</w:t>
       </w:r>
       <w:r>
         <w:rPr>
@@ -937,19 +887,11 @@
           <w:lang w:val="fr-FR"/>
         </w:rPr>
       </w:pPr>
-      <w:proofErr w:type="gramStart"/>
-      <w:r>
-        <w:rPr>
-          <w:lang w:val="fr-FR"/>
-        </w:rPr>
-        <w:t>si</w:t>
-      </w:r>
-      <w:proofErr w:type="gramEnd"/>
-      <w:r>
-        <w:rPr>
-          <w:lang w:val="fr-FR"/>
-        </w:rPr>
-        <w:t xml:space="preserve"> l'utilisateur courant n'existe pas router vers login (si quelqu'un met la route du home avant de se connecter il sera rediriger vers login</w:t>
+      <w:r>
+        <w:rPr>
+          <w:lang w:val="fr-FR"/>
+        </w:rPr>
+        <w:t>si l'utilisateur courant n'existe pas router vers login (si quelqu'un met la route du home avant de se connecter il sera rediriger vers login</w:t>
       </w:r>
       <w:r>
         <w:rPr>
@@ -1010,7 +952,6 @@
         </w:rPr>
       </w:pPr>
       <w:proofErr w:type="spellStart"/>
-      <w:proofErr w:type="gramStart"/>
       <w:r>
         <w:rPr>
           <w:lang w:val="fr-FR"/>
@@ -1018,7 +959,6 @@
         <w:t>util</w:t>
       </w:r>
       <w:proofErr w:type="spellEnd"/>
-      <w:proofErr w:type="gramEnd"/>
       <w:r>
         <w:rPr>
           <w:lang w:val="fr-FR"/>
@@ -1038,7 +978,6 @@
         </w:rPr>
       </w:pPr>
       <w:proofErr w:type="spellStart"/>
-      <w:proofErr w:type="gramStart"/>
       <w:r>
         <w:rPr>
           <w:lang w:val="fr-FR"/>
@@ -1046,7 +985,6 @@
         <w:t>refs</w:t>
       </w:r>
       <w:proofErr w:type="spellEnd"/>
-      <w:proofErr w:type="gramEnd"/>
       <w:r>
         <w:rPr>
           <w:lang w:val="fr-FR"/>
@@ -1087,19 +1025,11 @@
           <w:lang w:val="fr-FR"/>
         </w:rPr>
       </w:pPr>
-      <w:proofErr w:type="gramStart"/>
-      <w:r>
-        <w:rPr>
-          <w:lang w:val="fr-FR"/>
-        </w:rPr>
-        <w:t>créer</w:t>
-      </w:r>
-      <w:proofErr w:type="gramEnd"/>
-      <w:r>
-        <w:rPr>
-          <w:lang w:val="fr-FR"/>
-        </w:rPr>
-        <w:t xml:space="preserve"> un dossier </w:t>
+      <w:r>
+        <w:rPr>
+          <w:lang w:val="fr-FR"/>
+        </w:rPr>
+        <w:t xml:space="preserve">créer un dossier </w:t>
       </w:r>
       <w:proofErr w:type="spellStart"/>
       <w:r>
@@ -1244,19 +1174,11 @@
           <w:lang w:val="fr-FR"/>
         </w:rPr>
       </w:pPr>
-      <w:proofErr w:type="gramStart"/>
-      <w:r>
-        <w:rPr>
-          <w:lang w:val="fr-FR"/>
-        </w:rPr>
-        <w:t>par</w:t>
-      </w:r>
-      <w:proofErr w:type="gramEnd"/>
-      <w:r>
-        <w:rPr>
-          <w:lang w:val="fr-FR"/>
-        </w:rPr>
-        <w:t xml:space="preserve"> exemple</w:t>
+      <w:r>
+        <w:rPr>
+          <w:lang w:val="fr-FR"/>
+        </w:rPr>
+        <w:t>par exemple</w:t>
       </w:r>
       <w:r>
         <w:rPr>
@@ -1271,14 +1193,20 @@
           <w:lang w:val="fr-FR"/>
         </w:rPr>
       </w:pPr>
-      <w:proofErr w:type="gramStart"/>
-      <w:r>
-        <w:rPr>
-          <w:lang w:val="fr-FR"/>
-        </w:rPr>
-        <w:t>export</w:t>
-      </w:r>
-      <w:proofErr w:type="gramEnd"/>
+      <w:r>
+        <w:rPr>
+          <w:lang w:val="fr-FR"/>
+        </w:rPr>
+        <w:t xml:space="preserve">export </w:t>
+      </w:r>
+      <w:proofErr w:type="spellStart"/>
+      <w:r>
+        <w:rPr>
+          <w:lang w:val="fr-FR"/>
+        </w:rPr>
+        <w:t>enum</w:t>
+      </w:r>
+      <w:proofErr w:type="spellEnd"/>
       <w:r>
         <w:rPr>
           <w:lang w:val="fr-FR"/>
@@ -1290,6 +1218,33 @@
         <w:rPr>
           <w:lang w:val="fr-FR"/>
         </w:rPr>
+        <w:t>CouleurVoiture</w:t>
+      </w:r>
+      <w:proofErr w:type="spellEnd"/>
+      <w:r>
+        <w:rPr>
+          <w:lang w:val="fr-FR"/>
+        </w:rPr>
+        <w:t xml:space="preserve"> { WHITRE, BLACK, YELLOW, GREEN }</w:t>
+      </w:r>
+    </w:p>
+    <w:p>
+      <w:pPr>
+        <w:rPr>
+          <w:lang w:val="fr-FR"/>
+        </w:rPr>
+      </w:pPr>
+      <w:r>
+        <w:rPr>
+          <w:lang w:val="fr-FR"/>
+        </w:rPr>
+        <w:t xml:space="preserve">export </w:t>
+      </w:r>
+      <w:proofErr w:type="spellStart"/>
+      <w:r>
+        <w:rPr>
+          <w:lang w:val="fr-FR"/>
+        </w:rPr>
         <w:t>enum</w:t>
       </w:r>
       <w:proofErr w:type="spellEnd"/>
@@ -1304,55 +1259,6 @@
         <w:rPr>
           <w:lang w:val="fr-FR"/>
         </w:rPr>
-        <w:t>CouleurVoiture</w:t>
-      </w:r>
-      <w:proofErr w:type="spellEnd"/>
-      <w:r>
-        <w:rPr>
-          <w:lang w:val="fr-FR"/>
-        </w:rPr>
-        <w:t xml:space="preserve"> { WHITRE, BLACK, YELLOW, GREEN }</w:t>
-      </w:r>
-    </w:p>
-    <w:p>
-      <w:pPr>
-        <w:rPr>
-          <w:lang w:val="fr-FR"/>
-        </w:rPr>
-      </w:pPr>
-      <w:proofErr w:type="gramStart"/>
-      <w:r>
-        <w:rPr>
-          <w:lang w:val="fr-FR"/>
-        </w:rPr>
-        <w:t>export</w:t>
-      </w:r>
-      <w:proofErr w:type="gramEnd"/>
-      <w:r>
-        <w:rPr>
-          <w:lang w:val="fr-FR"/>
-        </w:rPr>
-        <w:t xml:space="preserve"> </w:t>
-      </w:r>
-      <w:proofErr w:type="spellStart"/>
-      <w:r>
-        <w:rPr>
-          <w:lang w:val="fr-FR"/>
-        </w:rPr>
-        <w:t>enum</w:t>
-      </w:r>
-      <w:proofErr w:type="spellEnd"/>
-      <w:r>
-        <w:rPr>
-          <w:lang w:val="fr-FR"/>
-        </w:rPr>
-        <w:t xml:space="preserve"> </w:t>
-      </w:r>
-      <w:proofErr w:type="spellStart"/>
-      <w:r>
-        <w:rPr>
-          <w:lang w:val="fr-FR"/>
-        </w:rPr>
         <w:t>EtatVoiture</w:t>
       </w:r>
       <w:proofErr w:type="spellEnd"/>
@@ -1406,21 +1312,7 @@
         <w:rPr>
           <w:lang w:val="fr-FR"/>
         </w:rPr>
-        <w:t xml:space="preserve"> un dossier pages dans lequel on mettra les modules avec </w:t>
-      </w:r>
-      <w:proofErr w:type="gramStart"/>
-      <w:r>
-        <w:rPr>
-          <w:lang w:val="fr-FR"/>
-        </w:rPr>
-        <w:t>routage:</w:t>
-      </w:r>
-      <w:proofErr w:type="gramEnd"/>
-      <w:r>
-        <w:rPr>
-          <w:lang w:val="fr-FR"/>
-        </w:rPr>
-        <w:t xml:space="preserve"> les pages de l'application</w:t>
+        <w:t xml:space="preserve"> un dossier pages dans lequel on mettra les modules avec routage: les pages de l'application</w:t>
       </w:r>
     </w:p>
     <w:p>
@@ -1447,6 +1339,7 @@
         <w:rPr>
           <w:lang w:val="fr-FR"/>
         </w:rPr>
+        <w:lastRenderedPageBreak/>
         <w:t>Exercice 12</w:t>
       </w:r>
     </w:p>
@@ -1487,7 +1380,6 @@
         <w:rPr>
           <w:lang w:val="fr-FR"/>
         </w:rPr>
-        <w:lastRenderedPageBreak/>
         <w:t xml:space="preserve">CRUD des </w:t>
       </w:r>
       <w:r>
@@ -1512,21 +1404,7 @@
         <w:rPr>
           <w:lang w:val="fr-FR"/>
         </w:rPr>
-        <w:t xml:space="preserve"> pour </w:t>
-      </w:r>
-      <w:proofErr w:type="gramStart"/>
-      <w:r>
-        <w:rPr>
-          <w:lang w:val="fr-FR"/>
-        </w:rPr>
-        <w:t>le référentiels</w:t>
-      </w:r>
-      <w:proofErr w:type="gramEnd"/>
-      <w:r>
-        <w:rPr>
-          <w:lang w:val="fr-FR"/>
-        </w:rPr>
-        <w:t xml:space="preserve"> (</w:t>
+        <w:t xml:space="preserve"> pour le référentiels (</w:t>
       </w:r>
       <w:proofErr w:type="spellStart"/>
       <w:r>
@@ -1643,27 +1521,13 @@
         <w:rPr>
           <w:lang w:val="fr-FR"/>
         </w:rPr>
-        <w:t xml:space="preserve">gestion des </w:t>
-      </w:r>
-      <w:proofErr w:type="gramStart"/>
-      <w:r>
-        <w:rPr>
-          <w:lang w:val="fr-FR"/>
-        </w:rPr>
-        <w:t>référentiels</w:t>
-      </w:r>
-      <w:r>
-        <w:rPr>
-          <w:lang w:val="fr-FR"/>
-        </w:rPr>
-        <w:t>»</w:t>
-      </w:r>
-      <w:proofErr w:type="gramEnd"/>
-      <w:r>
-        <w:rPr>
-          <w:lang w:val="fr-FR"/>
-        </w:rPr>
-        <w:t>.</w:t>
+        <w:t>gestion des référentiels</w:t>
+      </w:r>
+      <w:r>
+        <w:rPr>
+          <w:lang w:val="fr-FR"/>
+        </w:rPr>
+        <w:t>».</w:t>
       </w:r>
     </w:p>
     <w:p>

</xml_diff>

<commit_message>
exo 6 + update ressource utile
</commit_message>
<xml_diff>
--- a/2.docs/Exercices.docx
+++ b/2.docs/Exercices.docx
@@ -667,43 +667,27 @@
           <w:lang w:val="fr-FR"/>
         </w:rPr>
         <w:lastRenderedPageBreak/>
-        <w:t>Exercice 6</w:t>
-      </w:r>
-    </w:p>
-    <w:p>
-      <w:pPr>
-        <w:pStyle w:val="ListParagraph"/>
-        <w:ind w:left="0"/>
-        <w:rPr>
-          <w:lang w:val="fr-FR"/>
-        </w:rPr>
-      </w:pPr>
-      <w:r>
-        <w:rPr>
-          <w:lang w:val="fr-FR"/>
-        </w:rPr>
-        <w:t>A</w:t>
-      </w:r>
-      <w:r>
-        <w:rPr>
-          <w:lang w:val="fr-FR"/>
-        </w:rPr>
-        <w:t>uthentification : utiliser le</w:t>
-      </w:r>
-      <w:r>
-        <w:rPr>
-          <w:lang w:val="fr-FR"/>
-        </w:rPr>
-        <w:t xml:space="preserve">s données qui sont dans le fichier </w:t>
-      </w:r>
-      <w:proofErr w:type="spellStart"/>
-      <w:r>
-        <w:rPr>
-          <w:lang w:val="fr-FR"/>
-        </w:rPr>
-        <w:t>json</w:t>
-      </w:r>
-      <w:proofErr w:type="spellEnd"/>
+        <w:t xml:space="preserve">Exercice </w:t>
+      </w:r>
+      <w:r>
+        <w:rPr>
+          <w:lang w:val="fr-FR"/>
+        </w:rPr>
+        <w:t>6</w:t>
+      </w:r>
+    </w:p>
+    <w:p>
+      <w:pPr>
+        <w:rPr>
+          <w:lang w:val="fr-FR"/>
+        </w:rPr>
+      </w:pPr>
+      <w:r>
+        <w:rPr>
+          <w:lang w:val="fr-FR"/>
+        </w:rPr>
+        <w:t xml:space="preserve">Créer les services root </w:t>
+      </w:r>
     </w:p>
     <w:p>
       <w:pPr>
@@ -716,53 +700,25 @@
           <w:lang w:val="fr-FR"/>
         </w:rPr>
       </w:pPr>
-      <w:r>
-        <w:rPr>
-          <w:lang w:val="fr-FR"/>
-        </w:rPr>
-        <w:t xml:space="preserve">créer </w:t>
-      </w:r>
-      <w:proofErr w:type="spellStart"/>
-      <w:r>
-        <w:rPr>
-          <w:lang w:val="fr-FR"/>
-        </w:rPr>
-        <w:t>auth</w:t>
-      </w:r>
-      <w:proofErr w:type="spellEnd"/>
-      <w:r>
-        <w:rPr>
-          <w:lang w:val="fr-FR"/>
-        </w:rPr>
-        <w:t xml:space="preserve"> service avec 2 méthodes </w:t>
-      </w:r>
-      <w:proofErr w:type="spellStart"/>
-      <w:r>
-        <w:rPr>
-          <w:lang w:val="fr-FR"/>
-        </w:rPr>
-        <w:t>logIn</w:t>
-      </w:r>
-      <w:proofErr w:type="spellEnd"/>
-      <w:r>
-        <w:rPr>
-          <w:lang w:val="fr-FR"/>
-        </w:rPr>
-        <w:t xml:space="preserve">(user) et </w:t>
-      </w:r>
-      <w:proofErr w:type="spellStart"/>
-      <w:r>
-        <w:rPr>
-          <w:lang w:val="fr-FR"/>
-        </w:rPr>
-        <w:t>logOut</w:t>
-      </w:r>
-      <w:proofErr w:type="spellEnd"/>
-      <w:r>
-        <w:rPr>
-          <w:lang w:val="fr-FR"/>
-        </w:rPr>
-        <w:t>()</w:t>
+      <w:proofErr w:type="spellStart"/>
+      <w:r>
+        <w:rPr>
+          <w:lang w:val="fr-FR"/>
+        </w:rPr>
+        <w:t>util</w:t>
+      </w:r>
+      <w:proofErr w:type="spellEnd"/>
+      <w:r>
+        <w:rPr>
+          <w:lang w:val="fr-FR"/>
+        </w:rPr>
+        <w:t xml:space="preserve"> service pour les fonctions utilitaires par exemple ordonner une liste par une clé donné</w:t>
+      </w:r>
+      <w:r>
+        <w:rPr>
+          <w:lang w:val="fr-FR"/>
+        </w:rPr>
+        <w:t xml:space="preserve"> - - </w:t>
       </w:r>
     </w:p>
     <w:p>
@@ -776,12 +732,75 @@
           <w:lang w:val="fr-FR"/>
         </w:rPr>
       </w:pPr>
-      <w:r>
-        <w:rPr>
-          <w:lang w:val="fr-FR"/>
-        </w:rPr>
-        <w:t>utiliser ce service lors de l'authentification et lorsqu'on se déconnecte</w:t>
-      </w:r>
+      <w:proofErr w:type="spellStart"/>
+      <w:r>
+        <w:rPr>
+          <w:lang w:val="fr-FR"/>
+        </w:rPr>
+        <w:t>refs</w:t>
+      </w:r>
+      <w:proofErr w:type="spellEnd"/>
+      <w:r>
+        <w:rPr>
+          <w:lang w:val="fr-FR"/>
+        </w:rPr>
+        <w:t xml:space="preserve"> pour les référentiels: les types de voitures</w:t>
+      </w:r>
+    </w:p>
+    <w:p>
+      <w:pPr>
+        <w:pStyle w:val="Heading1"/>
+        <w:rPr>
+          <w:lang w:val="fr-FR"/>
+        </w:rPr>
+      </w:pPr>
+      <w:r>
+        <w:rPr>
+          <w:lang w:val="fr-FR"/>
+        </w:rPr>
+        <w:t xml:space="preserve">Exercice </w:t>
+      </w:r>
+      <w:r>
+        <w:rPr>
+          <w:lang w:val="fr-FR"/>
+        </w:rPr>
+        <w:t>7</w:t>
+      </w:r>
+    </w:p>
+    <w:p>
+      <w:pPr>
+        <w:pStyle w:val="ListParagraph"/>
+        <w:ind w:left="0"/>
+        <w:rPr>
+          <w:lang w:val="fr-FR"/>
+        </w:rPr>
+      </w:pPr>
+      <w:r>
+        <w:rPr>
+          <w:lang w:val="fr-FR"/>
+        </w:rPr>
+        <w:t>A</w:t>
+      </w:r>
+      <w:r>
+        <w:rPr>
+          <w:lang w:val="fr-FR"/>
+        </w:rPr>
+        <w:t>uthentification : utiliser le</w:t>
+      </w:r>
+      <w:r>
+        <w:rPr>
+          <w:lang w:val="fr-FR"/>
+        </w:rPr>
+        <w:t xml:space="preserve">s données qui sont dans le fichier </w:t>
+      </w:r>
+      <w:proofErr w:type="spellStart"/>
+      <w:r>
+        <w:rPr>
+          <w:lang w:val="fr-FR"/>
+        </w:rPr>
+        <w:t>json</w:t>
+      </w:r>
+      <w:proofErr w:type="spellEnd"/>
     </w:p>
     <w:p>
       <w:pPr>
@@ -798,146 +817,49 @@
         <w:rPr>
           <w:lang w:val="fr-FR"/>
         </w:rPr>
-        <w:t>si l'utilisateur n'est pas présent dans l</w:t>
-      </w:r>
-      <w:r>
-        <w:rPr>
-          <w:lang w:val="fr-FR"/>
-        </w:rPr>
-        <w:t>a base (</w:t>
-      </w:r>
-      <w:proofErr w:type="spellStart"/>
-      <w:r>
-        <w:rPr>
-          <w:lang w:val="fr-FR"/>
-        </w:rPr>
-        <w:t>db.json</w:t>
-      </w:r>
-      <w:proofErr w:type="spellEnd"/>
-      <w:r>
-        <w:rPr>
-          <w:lang w:val="fr-FR"/>
-        </w:rPr>
-        <w:t xml:space="preserve">) </w:t>
-      </w:r>
-      <w:r>
-        <w:rPr>
-          <w:lang w:val="fr-FR"/>
-        </w:rPr>
-        <w:t>afficher un message d'erreur et rester dans la page login sinon routage vers le home et enregistrer l'utilisateur courant (l'utilisateur avec lequel on est connecté)</w:t>
-      </w:r>
-    </w:p>
-    <w:p>
-      <w:pPr>
-        <w:rPr>
-          <w:lang w:val="fr-FR"/>
-        </w:rPr>
-      </w:pPr>
-      <w:r>
-        <w:rPr>
-          <w:lang w:val="fr-FR"/>
-        </w:rPr>
-        <w:tab/>
-      </w:r>
-    </w:p>
-    <w:p>
-      <w:pPr>
-        <w:pStyle w:val="Heading1"/>
-        <w:rPr>
-          <w:lang w:val="fr-FR"/>
-        </w:rPr>
-      </w:pPr>
-      <w:r>
-        <w:rPr>
-          <w:lang w:val="fr-FR"/>
-        </w:rPr>
-        <w:t>Exercice 7</w:t>
-      </w:r>
-    </w:p>
-    <w:p>
-      <w:pPr>
-        <w:rPr>
-          <w:lang w:val="fr-FR"/>
-        </w:rPr>
-      </w:pPr>
-      <w:r>
-        <w:rPr>
-          <w:lang w:val="fr-FR"/>
-        </w:rPr>
-        <w:t xml:space="preserve">Ajouter un </w:t>
-      </w:r>
-      <w:proofErr w:type="spellStart"/>
-      <w:r>
-        <w:rPr>
-          <w:lang w:val="fr-FR"/>
-        </w:rPr>
-        <w:t>guard</w:t>
-      </w:r>
-      <w:proofErr w:type="spellEnd"/>
-      <w:r>
-        <w:rPr>
-          <w:lang w:val="fr-FR"/>
-        </w:rPr>
-        <w:t xml:space="preserve"> sur la route home</w:t>
-      </w:r>
-    </w:p>
-    <w:p>
-      <w:pPr>
-        <w:rPr>
-          <w:lang w:val="fr-FR"/>
-        </w:rPr>
-      </w:pPr>
-      <w:r>
-        <w:rPr>
-          <w:lang w:val="fr-FR"/>
-        </w:rPr>
-        <w:t>si l'utilisateur courant n'existe pas router vers login (si quelqu'un met la route du home avant de se connecter il sera rediriger vers login</w:t>
-      </w:r>
-      <w:r>
-        <w:rPr>
-          <w:lang w:val="fr-FR"/>
-        </w:rPr>
-        <w:t>)</w:t>
-      </w:r>
-    </w:p>
-    <w:p>
-      <w:pPr>
-        <w:rPr>
-          <w:lang w:val="fr-FR"/>
-        </w:rPr>
-      </w:pPr>
-      <w:r>
-        <w:rPr>
-          <w:lang w:val="fr-FR"/>
-        </w:rPr>
-        <w:tab/>
-      </w:r>
-    </w:p>
-    <w:p>
-      <w:pPr>
-        <w:pStyle w:val="Heading1"/>
-        <w:rPr>
-          <w:lang w:val="fr-FR"/>
-        </w:rPr>
-      </w:pPr>
-      <w:r>
-        <w:rPr>
-          <w:lang w:val="fr-FR"/>
-        </w:rPr>
-        <w:t>Exercice 8</w:t>
-      </w:r>
-    </w:p>
-    <w:p>
-      <w:pPr>
-        <w:rPr>
-          <w:lang w:val="fr-FR"/>
-        </w:rPr>
-      </w:pPr>
-      <w:r>
-        <w:rPr>
-          <w:lang w:val="fr-FR"/>
-        </w:rPr>
-        <w:t>Créer les services root avec l'annotation root</w:t>
+        <w:t xml:space="preserve">créer </w:t>
+      </w:r>
+      <w:proofErr w:type="spellStart"/>
+      <w:r>
+        <w:rPr>
+          <w:lang w:val="fr-FR"/>
+        </w:rPr>
+        <w:t>auth</w:t>
+      </w:r>
+      <w:proofErr w:type="spellEnd"/>
+      <w:r>
+        <w:rPr>
+          <w:lang w:val="fr-FR"/>
+        </w:rPr>
+        <w:t xml:space="preserve"> service avec 2 méthodes </w:t>
+      </w:r>
+      <w:proofErr w:type="spellStart"/>
+      <w:r>
+        <w:rPr>
+          <w:lang w:val="fr-FR"/>
+        </w:rPr>
+        <w:t>logIn</w:t>
+      </w:r>
+      <w:proofErr w:type="spellEnd"/>
+      <w:r>
+        <w:rPr>
+          <w:lang w:val="fr-FR"/>
+        </w:rPr>
+        <w:t xml:space="preserve">(user) et </w:t>
+      </w:r>
+      <w:proofErr w:type="spellStart"/>
+      <w:r>
+        <w:rPr>
+          <w:lang w:val="fr-FR"/>
+        </w:rPr>
+        <w:t>logOut</w:t>
+      </w:r>
+      <w:proofErr w:type="spellEnd"/>
+      <w:r>
+        <w:rPr>
+          <w:lang w:val="fr-FR"/>
+        </w:rPr>
+        <w:t>()</w:t>
       </w:r>
     </w:p>
     <w:p>
@@ -951,19 +873,11 @@
           <w:lang w:val="fr-FR"/>
         </w:rPr>
       </w:pPr>
-      <w:proofErr w:type="spellStart"/>
-      <w:r>
-        <w:rPr>
-          <w:lang w:val="fr-FR"/>
-        </w:rPr>
-        <w:t>util</w:t>
-      </w:r>
-      <w:proofErr w:type="spellEnd"/>
-      <w:r>
-        <w:rPr>
-          <w:lang w:val="fr-FR"/>
-        </w:rPr>
-        <w:t xml:space="preserve"> service pour les fonctions utilitaires par exemple ordonner une liste par une clé donné</w:t>
+      <w:r>
+        <w:rPr>
+          <w:lang w:val="fr-FR"/>
+        </w:rPr>
+        <w:t>utiliser ce service lors de l'authentification et lorsqu'on se déconnecte</w:t>
       </w:r>
     </w:p>
     <w:p>
@@ -977,27 +891,130 @@
           <w:lang w:val="fr-FR"/>
         </w:rPr>
       </w:pPr>
-      <w:proofErr w:type="spellStart"/>
-      <w:r>
-        <w:rPr>
-          <w:lang w:val="fr-FR"/>
-        </w:rPr>
-        <w:t>refs</w:t>
-      </w:r>
-      <w:proofErr w:type="spellEnd"/>
-      <w:r>
-        <w:rPr>
-          <w:lang w:val="fr-FR"/>
-        </w:rPr>
-        <w:t xml:space="preserve"> pour les référentiels: les types de voitures</w:t>
-      </w:r>
-    </w:p>
-    <w:p>
-      <w:pPr>
-        <w:rPr>
-          <w:lang w:val="fr-FR"/>
-        </w:rPr>
-      </w:pPr>
+      <w:r>
+        <w:rPr>
+          <w:lang w:val="fr-FR"/>
+        </w:rPr>
+        <w:t>si l'utilisateur n'est pas présent dans l</w:t>
+      </w:r>
+      <w:r>
+        <w:rPr>
+          <w:lang w:val="fr-FR"/>
+        </w:rPr>
+        <w:t>a base (</w:t>
+      </w:r>
+      <w:proofErr w:type="spellStart"/>
+      <w:r>
+        <w:rPr>
+          <w:lang w:val="fr-FR"/>
+        </w:rPr>
+        <w:t>db.json</w:t>
+      </w:r>
+      <w:proofErr w:type="spellEnd"/>
+      <w:r>
+        <w:rPr>
+          <w:lang w:val="fr-FR"/>
+        </w:rPr>
+        <w:t xml:space="preserve">) </w:t>
+      </w:r>
+      <w:r>
+        <w:rPr>
+          <w:lang w:val="fr-FR"/>
+        </w:rPr>
+        <w:t>afficher un message d'erreur et rester dans la page login sinon routage vers le home et enregistrer l'utilisateur courant (l'utilisateur avec lequel on est connecté)</w:t>
+      </w:r>
+    </w:p>
+    <w:p>
+      <w:pPr>
+        <w:rPr>
+          <w:lang w:val="fr-FR"/>
+        </w:rPr>
+      </w:pPr>
+      <w:r>
+        <w:rPr>
+          <w:lang w:val="fr-FR"/>
+        </w:rPr>
+        <w:tab/>
+      </w:r>
+    </w:p>
+    <w:p>
+      <w:pPr>
+        <w:pStyle w:val="Heading1"/>
+        <w:rPr>
+          <w:lang w:val="fr-FR"/>
+        </w:rPr>
+      </w:pPr>
+      <w:r>
+        <w:rPr>
+          <w:lang w:val="fr-FR"/>
+        </w:rPr>
+        <w:t xml:space="preserve">Exercice </w:t>
+      </w:r>
+      <w:r>
+        <w:rPr>
+          <w:lang w:val="fr-FR"/>
+        </w:rPr>
+        <w:t>8</w:t>
+      </w:r>
+    </w:p>
+    <w:p>
+      <w:pPr>
+        <w:rPr>
+          <w:lang w:val="fr-FR"/>
+        </w:rPr>
+      </w:pPr>
+      <w:r>
+        <w:rPr>
+          <w:lang w:val="fr-FR"/>
+        </w:rPr>
+        <w:t xml:space="preserve">Ajouter un </w:t>
+      </w:r>
+      <w:proofErr w:type="spellStart"/>
+      <w:r>
+        <w:rPr>
+          <w:lang w:val="fr-FR"/>
+        </w:rPr>
+        <w:t>guard</w:t>
+      </w:r>
+      <w:proofErr w:type="spellEnd"/>
+      <w:r>
+        <w:rPr>
+          <w:lang w:val="fr-FR"/>
+        </w:rPr>
+        <w:t xml:space="preserve"> sur la route home</w:t>
+      </w:r>
+    </w:p>
+    <w:p>
+      <w:pPr>
+        <w:rPr>
+          <w:lang w:val="fr-FR"/>
+        </w:rPr>
+      </w:pPr>
+      <w:r>
+        <w:rPr>
+          <w:lang w:val="fr-FR"/>
+        </w:rPr>
+        <w:t>si l'utilisateur courant n'existe pas router vers login (si quelqu'un met la route du home avant de se connecter il sera rediriger vers login</w:t>
+      </w:r>
+      <w:r>
+        <w:rPr>
+          <w:lang w:val="fr-FR"/>
+        </w:rPr>
+        <w:t>)</w:t>
+      </w:r>
+    </w:p>
+    <w:p>
+      <w:pPr>
+        <w:rPr>
+          <w:lang w:val="fr-FR"/>
+        </w:rPr>
+      </w:pPr>
+      <w:r>
+        <w:rPr>
+          <w:lang w:val="fr-FR"/>
+        </w:rPr>
+        <w:tab/>
+      </w:r>
       <w:r>
         <w:rPr>
           <w:lang w:val="fr-FR"/>

</xml_diff>